<commit_message>
Created readme docx and did some changes, called all test methods etc.
</commit_message>
<xml_diff>
--- a/Readme.docx
+++ b/Readme.docx
@@ -9,6 +9,7 @@
           <w:b/>
           <w:sz w:val="40"/>
           <w:szCs w:val="40"/>
+          <w:u w:val="single"/>
         </w:rPr>
       </w:pPr>
       <w:r>
@@ -16,28 +17,1605 @@
           <w:b/>
           <w:sz w:val="40"/>
           <w:szCs w:val="40"/>
-        </w:rPr>
-        <w:t>Willow Tre</w:t>
-      </w:r>
+          <w:u w:val="single"/>
+        </w:rPr>
+        <w:t>Willow Tree Test Project</w:t>
+      </w:r>
+    </w:p>
+    <w:p>
+      <w:pPr>
+        <w:pStyle w:val="ListParagraph"/>
+        <w:numPr>
+          <w:ilvl w:val="0"/>
+          <w:numId w:val="1"/>
+        </w:numPr>
+        <w:rPr>
+          <w:b/>
+        </w:rPr>
+      </w:pPr>
+      <w:r>
+        <w:rPr>
+          <w:b/>
+        </w:rPr>
+        <w:t>Project Requirement:</w:t>
+      </w:r>
+    </w:p>
+    <w:p>
+      <w:r>
+        <w:t xml:space="preserve">Create an API that consumes the </w:t>
+      </w:r>
+      <w:r>
+        <w:t>Willow Tree Employee</w:t>
+      </w:r>
+      <w:r>
+        <w:t xml:space="preserve"> data from the </w:t>
+      </w:r>
+      <w:r>
+        <w:t xml:space="preserve">below </w:t>
+      </w:r>
+      <w:r>
+        <w:t>URL and makes it possible to implement a full-featured game on top of it. The client should be very simple, and all of the logic for the game (for example, is this guess right?) should be implemented in the server. Providing a client implementation is optional.</w:t>
+      </w:r>
+    </w:p>
+    <w:p>
+      <w:r>
+        <w:t xml:space="preserve">Willow Tree Employee Data </w:t>
+      </w:r>
+      <w:proofErr w:type="gramStart"/>
+      <w:r>
+        <w:t>Url</w:t>
+      </w:r>
+      <w:proofErr w:type="gramEnd"/>
+      <w:r>
+        <w:t xml:space="preserve">:  </w:t>
+      </w:r>
+      <w:hyperlink r:id="rId6" w:history="1">
+        <w:r>
+          <w:rPr>
+            <w:rStyle w:val="Hyperlink"/>
+          </w:rPr>
+          <w:t>https://www.willowtreeapps.com/api/v1.0/profiles</w:t>
+        </w:r>
+      </w:hyperlink>
+    </w:p>
+    <w:p>
+      <w:pPr>
+        <w:pStyle w:val="ListParagraph"/>
+        <w:numPr>
+          <w:ilvl w:val="0"/>
+          <w:numId w:val="1"/>
+        </w:numPr>
+        <w:rPr>
+          <w:b/>
+        </w:rPr>
+      </w:pPr>
+      <w:r>
+        <w:rPr>
+          <w:b/>
+        </w:rPr>
+        <w:t>System Design</w:t>
+      </w:r>
+    </w:p>
+    <w:p>
+      <w:pPr>
+        <w:pStyle w:val="ListParagraph"/>
+        <w:numPr>
+          <w:ilvl w:val="0"/>
+          <w:numId w:val="2"/>
+        </w:numPr>
+      </w:pPr>
+      <w:r>
+        <w:t>Create a Willow Tree Backend Library project that include Business Control, business Model and Common Utilities etc.</w:t>
+      </w:r>
+    </w:p>
+    <w:p>
+      <w:pPr>
+        <w:pStyle w:val="ListParagraph"/>
+        <w:ind w:left="1080"/>
+      </w:pPr>
+      <w:r>
+        <w:t xml:space="preserve">The </w:t>
+      </w:r>
+      <w:proofErr w:type="spellStart"/>
+      <w:r>
+        <w:t>EmployeeBControl</w:t>
+      </w:r>
+      <w:proofErr w:type="spellEnd"/>
+      <w:r>
+        <w:t xml:space="preserve"> business control will get employee data from Willow Tree </w:t>
+      </w:r>
+      <w:proofErr w:type="spellStart"/>
+      <w:r>
+        <w:t>Api</w:t>
+      </w:r>
+      <w:proofErr w:type="spellEnd"/>
+      <w:r>
+        <w:t xml:space="preserve"> </w:t>
+      </w:r>
+      <w:proofErr w:type="spellStart"/>
+      <w:r>
+        <w:t>async</w:t>
+      </w:r>
+      <w:proofErr w:type="spellEnd"/>
+      <w:r>
+        <w:t xml:space="preserve"> and uses the </w:t>
+      </w:r>
+      <w:proofErr w:type="spellStart"/>
+      <w:proofErr w:type="gramStart"/>
+      <w:r>
+        <w:t>MemeoryCache</w:t>
+      </w:r>
+      <w:proofErr w:type="spellEnd"/>
+      <w:r>
+        <w:t xml:space="preserve">  to</w:t>
+      </w:r>
+      <w:proofErr w:type="gramEnd"/>
+      <w:r>
+        <w:t xml:space="preserve"> catch the data for 10 minutes. </w:t>
+      </w:r>
+    </w:p>
+    <w:p>
+      <w:pPr>
+        <w:pStyle w:val="ListParagraph"/>
+        <w:ind w:left="1080"/>
+      </w:pPr>
+      <w:r>
+        <w:t xml:space="preserve">Also create come common utilities classes like Configuration Utility, </w:t>
+      </w:r>
+      <w:proofErr w:type="spellStart"/>
+      <w:r>
+        <w:t>LogToFile</w:t>
+      </w:r>
+      <w:proofErr w:type="spellEnd"/>
+      <w:r>
+        <w:t xml:space="preserve"> Class, and Custom Exception Filter etc.</w:t>
+      </w:r>
+    </w:p>
+    <w:p>
+      <w:pPr>
+        <w:pStyle w:val="ListParagraph"/>
+        <w:numPr>
+          <w:ilvl w:val="0"/>
+          <w:numId w:val="2"/>
+        </w:numPr>
+      </w:pPr>
+      <w:r>
+        <w:t>Create a Willow Tree Web A</w:t>
+      </w:r>
+      <w:r>
+        <w:t>PI</w:t>
+      </w:r>
+      <w:r>
+        <w:t xml:space="preserve"> project that will consume the Backend Library and generate the API methods that can be consumed by front end project. </w:t>
+      </w:r>
+    </w:p>
+    <w:p>
+      <w:pPr>
+        <w:pStyle w:val="ListParagraph"/>
+        <w:numPr>
+          <w:ilvl w:val="1"/>
+          <w:numId w:val="2"/>
+        </w:numPr>
+      </w:pPr>
+      <w:r>
+        <w:t xml:space="preserve">For the testing propose, </w:t>
+      </w:r>
+      <w:r>
+        <w:t xml:space="preserve">do not need </w:t>
+      </w:r>
+      <w:r>
+        <w:t xml:space="preserve">create the separate Front End project, </w:t>
+      </w:r>
+      <w:r>
+        <w:t>it will include</w:t>
+      </w:r>
+      <w:r>
+        <w:t xml:space="preserve"> the Front End pages inside the Web API project.  </w:t>
+      </w:r>
+      <w:r>
+        <w:t>T</w:t>
+      </w:r>
+      <w:r>
+        <w:t xml:space="preserve">he front end pages </w:t>
+      </w:r>
+      <w:r>
+        <w:t>will use</w:t>
+      </w:r>
+      <w:r>
+        <w:t xml:space="preserve"> </w:t>
+      </w:r>
+      <w:proofErr w:type="spellStart"/>
+      <w:r>
+        <w:t>Jquery</w:t>
+      </w:r>
+      <w:proofErr w:type="spellEnd"/>
+      <w:r>
+        <w:t xml:space="preserve"> Ajax to consume Web API.</w:t>
+      </w:r>
+    </w:p>
+    <w:p>
+      <w:pPr>
+        <w:pStyle w:val="ListParagraph"/>
+        <w:numPr>
+          <w:ilvl w:val="1"/>
+          <w:numId w:val="2"/>
+        </w:numPr>
+      </w:pPr>
+      <w:r>
+        <w:t>Make</w:t>
+      </w:r>
+      <w:r>
+        <w:t xml:space="preserve"> Web API have the complete cross origin features with below setting:</w:t>
+      </w:r>
+    </w:p>
+    <w:p>
+      <w:pPr>
+        <w:pStyle w:val="ListParagraph"/>
+        <w:ind w:left="1800"/>
+        <w:rPr>
+          <w:i/>
+        </w:rPr>
+      </w:pPr>
+      <w:proofErr w:type="spellStart"/>
+      <w:r>
+        <w:rPr>
+          <w:i/>
+        </w:rPr>
+        <w:t>EnableCorsAttribute</w:t>
+      </w:r>
+      <w:proofErr w:type="spellEnd"/>
+      <w:r>
+        <w:rPr>
+          <w:i/>
+        </w:rPr>
+        <w:t xml:space="preserve"> </w:t>
+      </w:r>
+      <w:proofErr w:type="spellStart"/>
+      <w:r>
+        <w:rPr>
+          <w:i/>
+        </w:rPr>
+        <w:t>cors</w:t>
+      </w:r>
+      <w:proofErr w:type="spellEnd"/>
+      <w:r>
+        <w:rPr>
+          <w:i/>
+        </w:rPr>
+        <w:t xml:space="preserve"> = new </w:t>
+      </w:r>
+      <w:proofErr w:type="spellStart"/>
+      <w:proofErr w:type="gramStart"/>
+      <w:r>
+        <w:rPr>
+          <w:i/>
+        </w:rPr>
+        <w:t>EnableCorsAttribute</w:t>
+      </w:r>
+      <w:proofErr w:type="spellEnd"/>
+      <w:r>
+        <w:rPr>
+          <w:i/>
+        </w:rPr>
+        <w:t>(</w:t>
+      </w:r>
+      <w:proofErr w:type="gramEnd"/>
+      <w:r>
+        <w:rPr>
+          <w:i/>
+        </w:rPr>
+        <w:t>"*", "*", "*");</w:t>
+      </w:r>
+    </w:p>
+    <w:p>
+      <w:pPr>
+        <w:pStyle w:val="ListParagraph"/>
+        <w:ind w:left="1800"/>
+        <w:rPr>
+          <w:i/>
+        </w:rPr>
+      </w:pPr>
+      <w:proofErr w:type="spellStart"/>
+      <w:proofErr w:type="gramStart"/>
+      <w:r>
+        <w:rPr>
+          <w:i/>
+        </w:rPr>
+        <w:t>config.EnableCors</w:t>
+      </w:r>
+      <w:proofErr w:type="spellEnd"/>
+      <w:r>
+        <w:rPr>
+          <w:i/>
+        </w:rPr>
+        <w:t>(</w:t>
+      </w:r>
+      <w:proofErr w:type="spellStart"/>
+      <w:proofErr w:type="gramEnd"/>
+      <w:r>
+        <w:rPr>
+          <w:i/>
+        </w:rPr>
+        <w:t>cors</w:t>
+      </w:r>
+      <w:proofErr w:type="spellEnd"/>
+      <w:r>
+        <w:rPr>
+          <w:i/>
+        </w:rPr>
+        <w:t>);</w:t>
+      </w:r>
+    </w:p>
+    <w:p>
+      <w:pPr>
+        <w:pStyle w:val="ListParagraph"/>
+        <w:ind w:left="1800"/>
+      </w:pPr>
+      <w:r>
+        <w:t>So that the separate front end project can also consume the Web API project</w:t>
+      </w:r>
+      <w:r>
+        <w:t xml:space="preserve"> in the future</w:t>
+      </w:r>
+      <w:r>
+        <w:t>.</w:t>
+      </w:r>
+    </w:p>
+    <w:p>
+      <w:pPr>
+        <w:pStyle w:val="ListParagraph"/>
+        <w:numPr>
+          <w:ilvl w:val="1"/>
+          <w:numId w:val="2"/>
+        </w:numPr>
+      </w:pPr>
+      <w:r>
+        <w:t xml:space="preserve"> </w:t>
+      </w:r>
+      <w:r>
+        <w:t xml:space="preserve">The Web </w:t>
+      </w:r>
+      <w:proofErr w:type="spellStart"/>
+      <w:r>
+        <w:t>API</w:t>
+      </w:r>
+      <w:r>
+        <w:t>shall</w:t>
+      </w:r>
+      <w:proofErr w:type="spellEnd"/>
+      <w:r>
+        <w:t xml:space="preserve"> the build in Individual Authentication to security API Project. The Front end </w:t>
+      </w:r>
+      <w:proofErr w:type="gramStart"/>
+      <w:r>
+        <w:t>pages include</w:t>
+      </w:r>
+      <w:r>
+        <w:t>s</w:t>
+      </w:r>
+      <w:proofErr w:type="gramEnd"/>
+      <w:r>
+        <w:t xml:space="preserve"> Register, Login page to create account and get</w:t>
+      </w:r>
+      <w:r>
+        <w:t>s</w:t>
+      </w:r>
+      <w:r>
+        <w:t xml:space="preserve"> Security access token.</w:t>
+      </w:r>
+      <w:r>
+        <w:t xml:space="preserve"> The Security database is local database and stays inside in below folder</w:t>
+      </w:r>
+      <w:r>
+        <w:t xml:space="preserve"> like</w:t>
+      </w:r>
+      <w:r>
+        <w:t>:</w:t>
+      </w:r>
+    </w:p>
+    <w:p>
+      <w:pPr>
+        <w:pStyle w:val="ListParagraph"/>
+        <w:ind w:left="1800"/>
+      </w:pPr>
+      <w:r>
+        <w:rPr>
+          <w:noProof/>
+        </w:rPr>
+        <w:lastRenderedPageBreak/>
+        <w:drawing>
+          <wp:inline distT="0" distB="0" distL="0" distR="0">
+            <wp:extent cx="4962525" cy="2971800"/>
+            <wp:effectExtent l="0" t="0" r="9525" b="0"/>
+            <wp:docPr id="5" name="Picture 5"/>
+            <wp:cNvGraphicFramePr>
+              <a:graphicFrameLocks xmlns:a="http://schemas.openxmlformats.org/drawingml/2006/main" noChangeAspect="1"/>
+            </wp:cNvGraphicFramePr>
+            <a:graphic xmlns:a="http://schemas.openxmlformats.org/drawingml/2006/main">
+              <a:graphicData uri="http://schemas.openxmlformats.org/drawingml/2006/picture">
+                <pic:pic xmlns:pic="http://schemas.openxmlformats.org/drawingml/2006/picture">
+                  <pic:nvPicPr>
+                    <pic:cNvPr id="0" name="Picture 5"/>
+                    <pic:cNvPicPr>
+                      <a:picLocks noChangeAspect="1" noChangeArrowheads="1"/>
+                    </pic:cNvPicPr>
+                  </pic:nvPicPr>
+                  <pic:blipFill>
+                    <a:blip r:embed="rId7">
+                      <a:extLst>
+                        <a:ext uri="{28A0092B-C50C-407E-A947-70E740481C1C}">
+                          <a14:useLocalDpi xmlns:a14="http://schemas.microsoft.com/office/drawing/2010/main" val="0"/>
+                        </a:ext>
+                      </a:extLst>
+                    </a:blip>
+                    <a:srcRect/>
+                    <a:stretch>
+                      <a:fillRect/>
+                    </a:stretch>
+                  </pic:blipFill>
+                  <pic:spPr bwMode="auto">
+                    <a:xfrm>
+                      <a:off x="0" y="0"/>
+                      <a:ext cx="4962525" cy="2971800"/>
+                    </a:xfrm>
+                    <a:prstGeom prst="rect">
+                      <a:avLst/>
+                    </a:prstGeom>
+                    <a:noFill/>
+                    <a:ln>
+                      <a:noFill/>
+                    </a:ln>
+                  </pic:spPr>
+                </pic:pic>
+              </a:graphicData>
+            </a:graphic>
+          </wp:inline>
+        </w:drawing>
+      </w:r>
+    </w:p>
+    <w:p>
+      <w:pPr>
+        <w:pStyle w:val="ListParagraph"/>
+        <w:ind w:left="1800"/>
+      </w:pPr>
+    </w:p>
+    <w:p>
+      <w:pPr>
+        <w:pStyle w:val="ListParagraph"/>
+        <w:ind w:left="1800"/>
+      </w:pPr>
+      <w:r>
+        <w:t xml:space="preserve">We can move the security </w:t>
+      </w:r>
+      <w:proofErr w:type="spellStart"/>
+      <w:r>
+        <w:t>db</w:t>
+      </w:r>
+      <w:proofErr w:type="spellEnd"/>
+      <w:r>
+        <w:t xml:space="preserve"> to </w:t>
+      </w:r>
+      <w:proofErr w:type="spellStart"/>
+      <w:r>
+        <w:t>sql</w:t>
+      </w:r>
+      <w:proofErr w:type="spellEnd"/>
+      <w:r>
+        <w:t xml:space="preserve"> server for real project.</w:t>
+      </w:r>
+    </w:p>
+    <w:p>
+      <w:pPr>
+        <w:pStyle w:val="ListParagraph"/>
+        <w:numPr>
+          <w:ilvl w:val="1"/>
+          <w:numId w:val="2"/>
+        </w:numPr>
+      </w:pPr>
+      <w:r>
+        <w:t xml:space="preserve">The front end Game page needs to have Access Token to play the game. </w:t>
+      </w:r>
+    </w:p>
+    <w:p>
+      <w:pPr>
+        <w:pStyle w:val="ListParagraph"/>
+        <w:numPr>
+          <w:ilvl w:val="1"/>
+          <w:numId w:val="2"/>
+        </w:numPr>
+      </w:pPr>
+      <w:r>
+        <w:t xml:space="preserve">The Web API includes the </w:t>
+      </w:r>
+      <w:proofErr w:type="spellStart"/>
+      <w:r>
+        <w:t>LogToFile</w:t>
+      </w:r>
+      <w:proofErr w:type="spellEnd"/>
+      <w:r>
+        <w:t xml:space="preserve"> feature, also includes the custom </w:t>
+      </w:r>
+      <w:proofErr w:type="spellStart"/>
+      <w:r>
+        <w:t>WillowTreeExceptionFilter</w:t>
+      </w:r>
+      <w:proofErr w:type="spellEnd"/>
+      <w:r>
+        <w:t xml:space="preserve"> class to catch all unhandled exceptions for API Control.   </w:t>
+      </w:r>
+    </w:p>
+    <w:p>
+      <w:pPr>
+        <w:pStyle w:val="ListParagraph"/>
+        <w:numPr>
+          <w:ilvl w:val="0"/>
+          <w:numId w:val="2"/>
+        </w:numPr>
+      </w:pPr>
+      <w:r>
+        <w:t>Create a Test Project that can test all controls and back end business control.</w:t>
+      </w:r>
+    </w:p>
+    <w:p>
+      <w:pPr>
+        <w:pStyle w:val="ListParagraph"/>
+        <w:ind w:left="1080"/>
+      </w:pPr>
+      <w:r>
+        <w:t xml:space="preserve">The test project has the features to test </w:t>
+      </w:r>
+      <w:proofErr w:type="spellStart"/>
+      <w:r>
+        <w:t>async</w:t>
+      </w:r>
+      <w:proofErr w:type="spellEnd"/>
+      <w:r>
+        <w:t xml:space="preserve"> methods. </w:t>
+      </w:r>
+    </w:p>
+    <w:p>
+      <w:pPr>
+        <w:pStyle w:val="ListParagraph"/>
+        <w:numPr>
+          <w:ilvl w:val="0"/>
+          <w:numId w:val="1"/>
+        </w:numPr>
+        <w:rPr>
+          <w:b/>
+        </w:rPr>
+      </w:pPr>
+      <w:r>
+        <w:rPr>
+          <w:b/>
+        </w:rPr>
+        <w:t>P</w:t>
+      </w:r>
+      <w:r>
+        <w:rPr>
+          <w:b/>
+        </w:rPr>
+        <w:t>ostm</w:t>
+      </w:r>
+      <w:r>
+        <w:rPr>
+          <w:b/>
+        </w:rPr>
+        <w:t>an Testing:</w:t>
+      </w:r>
+    </w:p>
+    <w:p>
+      <w:pPr>
+        <w:pStyle w:val="ListParagraph"/>
+        <w:numPr>
+          <w:ilvl w:val="1"/>
+          <w:numId w:val="1"/>
+        </w:numPr>
+      </w:pPr>
+      <w:r>
+        <w:t>Please run application and click the Register menu to register a new user.</w:t>
+      </w:r>
+    </w:p>
+    <w:p>
+      <w:pPr>
+        <w:pStyle w:val="ListParagraph"/>
+        <w:numPr>
+          <w:ilvl w:val="1"/>
+          <w:numId w:val="1"/>
+        </w:numPr>
+      </w:pPr>
+      <w:r>
+        <w:t xml:space="preserve">Test getting </w:t>
+      </w:r>
+      <w:r>
+        <w:t xml:space="preserve">access </w:t>
+      </w:r>
+      <w:r>
+        <w:t>token as below:</w:t>
+      </w:r>
+    </w:p>
+    <w:p>
+      <w:pPr>
+        <w:pStyle w:val="ListParagraph"/>
+        <w:ind w:left="1080"/>
+      </w:pPr>
+      <w:r>
+        <w:rPr>
+          <w:noProof/>
+        </w:rPr>
+        <w:lastRenderedPageBreak/>
+        <w:drawing>
+          <wp:inline distT="0" distB="0" distL="0" distR="0">
+            <wp:extent cx="8220075" cy="5133975"/>
+            <wp:effectExtent l="0" t="0" r="9525" b="9525"/>
+            <wp:docPr id="2" name="Picture 2"/>
+            <wp:cNvGraphicFramePr>
+              <a:graphicFrameLocks xmlns:a="http://schemas.openxmlformats.org/drawingml/2006/main" noChangeAspect="1"/>
+            </wp:cNvGraphicFramePr>
+            <a:graphic xmlns:a="http://schemas.openxmlformats.org/drawingml/2006/main">
+              <a:graphicData uri="http://schemas.openxmlformats.org/drawingml/2006/picture">
+                <pic:pic xmlns:pic="http://schemas.openxmlformats.org/drawingml/2006/picture">
+                  <pic:nvPicPr>
+                    <pic:cNvPr id="0" name="Picture 2"/>
+                    <pic:cNvPicPr>
+                      <a:picLocks noChangeAspect="1" noChangeArrowheads="1"/>
+                    </pic:cNvPicPr>
+                  </pic:nvPicPr>
+                  <pic:blipFill>
+                    <a:blip r:embed="rId8">
+                      <a:extLst>
+                        <a:ext uri="{28A0092B-C50C-407E-A947-70E740481C1C}">
+                          <a14:useLocalDpi xmlns:a14="http://schemas.microsoft.com/office/drawing/2010/main" val="0"/>
+                        </a:ext>
+                      </a:extLst>
+                    </a:blip>
+                    <a:srcRect/>
+                    <a:stretch>
+                      <a:fillRect/>
+                    </a:stretch>
+                  </pic:blipFill>
+                  <pic:spPr bwMode="auto">
+                    <a:xfrm>
+                      <a:off x="0" y="0"/>
+                      <a:ext cx="8220075" cy="5133975"/>
+                    </a:xfrm>
+                    <a:prstGeom prst="rect">
+                      <a:avLst/>
+                    </a:prstGeom>
+                    <a:noFill/>
+                    <a:ln>
+                      <a:noFill/>
+                    </a:ln>
+                  </pic:spPr>
+                </pic:pic>
+              </a:graphicData>
+            </a:graphic>
+          </wp:inline>
+        </w:drawing>
+      </w:r>
+    </w:p>
+    <w:p>
+      <w:pPr>
+        <w:pStyle w:val="ListParagraph"/>
+        <w:ind w:left="1080"/>
+      </w:pPr>
+    </w:p>
+    <w:p>
+      <w:pPr>
+        <w:pStyle w:val="ListParagraph"/>
+        <w:numPr>
+          <w:ilvl w:val="1"/>
+          <w:numId w:val="1"/>
+        </w:numPr>
+      </w:pPr>
+      <w:r>
+        <w:rPr>
+          <w:noProof/>
+        </w:rPr>
+        <w:t>Test get</w:t>
+      </w:r>
+      <w:r>
+        <w:rPr>
+          <w:noProof/>
+        </w:rPr>
+        <w:t>ting</w:t>
+      </w:r>
+      <w:r>
+        <w:rPr>
+          <w:noProof/>
+        </w:rPr>
+        <w:t xml:space="preserve"> Game Data from Web API </w:t>
+      </w:r>
+      <w:r>
+        <w:rPr>
+          <w:noProof/>
+        </w:rPr>
+        <w:t>(Make sure</w:t>
+      </w:r>
+      <w:r>
+        <w:rPr>
+          <w:noProof/>
+        </w:rPr>
+        <w:t xml:space="preserve"> providing the Bearer access token</w:t>
+      </w:r>
+      <w:r>
+        <w:rPr>
+          <w:noProof/>
+        </w:rPr>
+        <w:t>)</w:t>
+      </w:r>
+      <w:r>
+        <w:rPr>
+          <w:noProof/>
+        </w:rPr>
+        <w:t>:</w:t>
+      </w:r>
+    </w:p>
+    <w:p>
+      <w:pPr>
+        <w:pStyle w:val="ListParagraph"/>
+        <w:ind w:left="1080"/>
+      </w:pPr>
+      <w:r>
+        <w:rPr>
+          <w:noProof/>
+        </w:rPr>
+        <w:lastRenderedPageBreak/>
+        <w:drawing>
+          <wp:inline distT="0" distB="0" distL="0" distR="0">
+            <wp:extent cx="8220075" cy="5562600"/>
+            <wp:effectExtent l="0" t="0" r="9525" b="0"/>
+            <wp:docPr id="3" name="Picture 3"/>
+            <wp:cNvGraphicFramePr>
+              <a:graphicFrameLocks xmlns:a="http://schemas.openxmlformats.org/drawingml/2006/main" noChangeAspect="1"/>
+            </wp:cNvGraphicFramePr>
+            <a:graphic xmlns:a="http://schemas.openxmlformats.org/drawingml/2006/main">
+              <a:graphicData uri="http://schemas.openxmlformats.org/drawingml/2006/picture">
+                <pic:pic xmlns:pic="http://schemas.openxmlformats.org/drawingml/2006/picture">
+                  <pic:nvPicPr>
+                    <pic:cNvPr id="0" name="Picture 3"/>
+                    <pic:cNvPicPr>
+                      <a:picLocks noChangeAspect="1" noChangeArrowheads="1"/>
+                    </pic:cNvPicPr>
+                  </pic:nvPicPr>
+                  <pic:blipFill>
+                    <a:blip r:embed="rId9">
+                      <a:extLst>
+                        <a:ext uri="{28A0092B-C50C-407E-A947-70E740481C1C}">
+                          <a14:useLocalDpi xmlns:a14="http://schemas.microsoft.com/office/drawing/2010/main" val="0"/>
+                        </a:ext>
+                      </a:extLst>
+                    </a:blip>
+                    <a:srcRect/>
+                    <a:stretch>
+                      <a:fillRect/>
+                    </a:stretch>
+                  </pic:blipFill>
+                  <pic:spPr bwMode="auto">
+                    <a:xfrm>
+                      <a:off x="0" y="0"/>
+                      <a:ext cx="8220075" cy="5562600"/>
+                    </a:xfrm>
+                    <a:prstGeom prst="rect">
+                      <a:avLst/>
+                    </a:prstGeom>
+                    <a:noFill/>
+                    <a:ln>
+                      <a:noFill/>
+                    </a:ln>
+                  </pic:spPr>
+                </pic:pic>
+              </a:graphicData>
+            </a:graphic>
+          </wp:inline>
+        </w:drawing>
+      </w:r>
+    </w:p>
+    <w:p>
+      <w:pPr>
+        <w:pStyle w:val="ListParagraph"/>
+        <w:numPr>
+          <w:ilvl w:val="1"/>
+          <w:numId w:val="1"/>
+        </w:numPr>
+      </w:pPr>
+      <w:r>
+        <w:t>Test Check Name API:</w:t>
+      </w:r>
+    </w:p>
+    <w:p>
+      <w:pPr>
+        <w:pStyle w:val="ListParagraph"/>
+        <w:ind w:left="1080"/>
+      </w:pPr>
+      <w:r>
+        <w:rPr>
+          <w:noProof/>
+        </w:rPr>
+        <w:lastRenderedPageBreak/>
+        <w:drawing>
+          <wp:inline distT="0" distB="0" distL="0" distR="0">
+            <wp:extent cx="8229600" cy="5629275"/>
+            <wp:effectExtent l="0" t="0" r="0" b="9525"/>
+            <wp:docPr id="4" name="Picture 4"/>
+            <wp:cNvGraphicFramePr>
+              <a:graphicFrameLocks xmlns:a="http://schemas.openxmlformats.org/drawingml/2006/main" noChangeAspect="1"/>
+            </wp:cNvGraphicFramePr>
+            <a:graphic xmlns:a="http://schemas.openxmlformats.org/drawingml/2006/main">
+              <a:graphicData uri="http://schemas.openxmlformats.org/drawingml/2006/picture">
+                <pic:pic xmlns:pic="http://schemas.openxmlformats.org/drawingml/2006/picture">
+                  <pic:nvPicPr>
+                    <pic:cNvPr id="0" name="Picture 4"/>
+                    <pic:cNvPicPr>
+                      <a:picLocks noChangeAspect="1" noChangeArrowheads="1"/>
+                    </pic:cNvPicPr>
+                  </pic:nvPicPr>
+                  <pic:blipFill>
+                    <a:blip r:embed="rId10">
+                      <a:extLst>
+                        <a:ext uri="{28A0092B-C50C-407E-A947-70E740481C1C}">
+                          <a14:useLocalDpi xmlns:a14="http://schemas.microsoft.com/office/drawing/2010/main" val="0"/>
+                        </a:ext>
+                      </a:extLst>
+                    </a:blip>
+                    <a:srcRect/>
+                    <a:stretch>
+                      <a:fillRect/>
+                    </a:stretch>
+                  </pic:blipFill>
+                  <pic:spPr bwMode="auto">
+                    <a:xfrm>
+                      <a:off x="0" y="0"/>
+                      <a:ext cx="8229600" cy="5629275"/>
+                    </a:xfrm>
+                    <a:prstGeom prst="rect">
+                      <a:avLst/>
+                    </a:prstGeom>
+                    <a:noFill/>
+                    <a:ln>
+                      <a:noFill/>
+                    </a:ln>
+                  </pic:spPr>
+                </pic:pic>
+              </a:graphicData>
+            </a:graphic>
+          </wp:inline>
+        </w:drawing>
+      </w:r>
+    </w:p>
+    <w:p>
+      <w:pPr>
+        <w:pStyle w:val="ListParagraph"/>
+        <w:numPr>
+          <w:ilvl w:val="1"/>
+          <w:numId w:val="1"/>
+        </w:numPr>
+      </w:pPr>
+      <w:r>
+        <w:t xml:space="preserve">Also </w:t>
+      </w:r>
+      <w:r>
+        <w:t>can test</w:t>
+      </w:r>
+      <w:r>
+        <w:t xml:space="preserve"> </w:t>
+      </w:r>
+      <w:proofErr w:type="spellStart"/>
+      <w:r>
+        <w:t>GetAllEmployees</w:t>
+      </w:r>
+      <w:proofErr w:type="spellEnd"/>
+      <w:r>
+        <w:t xml:space="preserve"> and </w:t>
+      </w:r>
+      <w:proofErr w:type="spellStart"/>
+      <w:r>
+        <w:t>GetEmployee</w:t>
+      </w:r>
+      <w:proofErr w:type="spellEnd"/>
+      <w:r>
+        <w:t xml:space="preserve"> </w:t>
+      </w:r>
+      <w:r>
+        <w:t>API</w:t>
+      </w:r>
+      <w:r>
+        <w:t xml:space="preserve">, please check the source code </w:t>
+      </w:r>
+      <w:r>
+        <w:t>for</w:t>
+      </w:r>
+      <w:r>
+        <w:t xml:space="preserve"> detai</w:t>
+      </w:r>
+      <w:r>
+        <w:t>l</w:t>
+      </w:r>
+      <w:r>
+        <w:t>s.</w:t>
+      </w:r>
+    </w:p>
+    <w:p>
+      <w:pPr>
+        <w:pStyle w:val="ListParagraph"/>
+        <w:numPr>
+          <w:ilvl w:val="1"/>
+          <w:numId w:val="1"/>
+        </w:numPr>
+      </w:pPr>
+      <w:r>
+        <w:lastRenderedPageBreak/>
+        <w:t>Also developer can test the API Methods from the Testing Project.</w:t>
+      </w:r>
+    </w:p>
+    <w:p>
+      <w:pPr>
+        <w:pStyle w:val="ListParagraph"/>
+        <w:ind w:left="1080"/>
+      </w:pPr>
+      <w:r>
+        <w:t xml:space="preserve">Please comment out the </w:t>
+      </w:r>
+      <w:r>
+        <w:t>[Authorize]</w:t>
+      </w:r>
+      <w:r>
+        <w:t xml:space="preserve"> when test in Test Project.</w:t>
+      </w:r>
+    </w:p>
+    <w:p>
+      <w:pPr>
+        <w:ind w:left="720"/>
+      </w:pPr>
+    </w:p>
+    <w:p>
+      <w:pPr>
+        <w:pStyle w:val="ListParagraph"/>
+        <w:numPr>
+          <w:ilvl w:val="0"/>
+          <w:numId w:val="1"/>
+        </w:numPr>
+        <w:rPr>
+          <w:b/>
+        </w:rPr>
+      </w:pPr>
+      <w:r>
+        <w:rPr>
+          <w:b/>
+        </w:rPr>
+        <w:t>Face Game Test:</w:t>
+      </w:r>
+    </w:p>
+    <w:p>
+      <w:pPr>
+        <w:pStyle w:val="ListParagraph"/>
+        <w:numPr>
+          <w:ilvl w:val="0"/>
+          <w:numId w:val="3"/>
+        </w:numPr>
+      </w:pPr>
+      <w:r>
+        <w:t>Please make sure register your account first. Or you can test by using below testing account:</w:t>
+      </w:r>
+    </w:p>
+    <w:p>
+      <w:pPr>
+        <w:pStyle w:val="ListParagraph"/>
+        <w:ind w:left="1080"/>
+      </w:pPr>
+      <w:r>
+        <w:t xml:space="preserve">User Name:  </w:t>
+      </w:r>
+      <w:hyperlink r:id="rId11" w:history="1">
+        <w:r>
+          <w:rPr>
+            <w:rStyle w:val="Hyperlink"/>
+          </w:rPr>
+          <w:t>eric@yahoo.com</w:t>
+        </w:r>
+      </w:hyperlink>
+    </w:p>
+    <w:p>
+      <w:pPr>
+        <w:pStyle w:val="ListParagraph"/>
+        <w:ind w:left="1080"/>
+      </w:pPr>
+      <w:r>
+        <w:t>Password:</w:t>
+      </w:r>
+      <w:r>
+        <w:t xml:space="preserve"> T</w:t>
+      </w:r>
+      <w:r>
+        <w:t xml:space="preserve">est@123456! </w:t>
+      </w:r>
+    </w:p>
+    <w:p>
+      <w:pPr>
+        <w:pStyle w:val="ListParagraph"/>
+        <w:ind w:left="1080"/>
+      </w:pPr>
+    </w:p>
+    <w:p>
+      <w:pPr>
+        <w:pStyle w:val="ListParagraph"/>
+        <w:ind w:left="1080"/>
+      </w:pPr>
+      <w:r>
+        <w:t>Register:</w:t>
+      </w:r>
+    </w:p>
+    <w:p>
+      <w:pPr>
+        <w:pStyle w:val="ListParagraph"/>
+        <w:ind w:left="1080"/>
+      </w:pPr>
+      <w:r>
+        <w:rPr>
+          <w:noProof/>
+        </w:rPr>
+        <w:drawing>
+          <wp:inline distT="0" distB="0" distL="0" distR="0">
+            <wp:extent cx="7275182" cy="3848100"/>
+            <wp:effectExtent l="0" t="0" r="2540" b="0"/>
+            <wp:docPr id="8" name="Picture 8"/>
+            <wp:cNvGraphicFramePr>
+              <a:graphicFrameLocks xmlns:a="http://schemas.openxmlformats.org/drawingml/2006/main" noChangeAspect="1"/>
+            </wp:cNvGraphicFramePr>
+            <a:graphic xmlns:a="http://schemas.openxmlformats.org/drawingml/2006/main">
+              <a:graphicData uri="http://schemas.openxmlformats.org/drawingml/2006/picture">
+                <pic:pic xmlns:pic="http://schemas.openxmlformats.org/drawingml/2006/picture">
+                  <pic:nvPicPr>
+                    <pic:cNvPr id="0" name="Picture 8"/>
+                    <pic:cNvPicPr>
+                      <a:picLocks noChangeAspect="1" noChangeArrowheads="1"/>
+                    </pic:cNvPicPr>
+                  </pic:nvPicPr>
+                  <pic:blipFill>
+                    <a:blip r:embed="rId12">
+                      <a:extLst>
+                        <a:ext uri="{28A0092B-C50C-407E-A947-70E740481C1C}">
+                          <a14:useLocalDpi xmlns:a14="http://schemas.microsoft.com/office/drawing/2010/main" val="0"/>
+                        </a:ext>
+                      </a:extLst>
+                    </a:blip>
+                    <a:srcRect/>
+                    <a:stretch>
+                      <a:fillRect/>
+                    </a:stretch>
+                  </pic:blipFill>
+                  <pic:spPr bwMode="auto">
+                    <a:xfrm>
+                      <a:off x="0" y="0"/>
+                      <a:ext cx="7275182" cy="3848100"/>
+                    </a:xfrm>
+                    <a:prstGeom prst="rect">
+                      <a:avLst/>
+                    </a:prstGeom>
+                    <a:noFill/>
+                    <a:ln>
+                      <a:noFill/>
+                    </a:ln>
+                  </pic:spPr>
+                </pic:pic>
+              </a:graphicData>
+            </a:graphic>
+          </wp:inline>
+        </w:drawing>
+      </w:r>
+    </w:p>
+    <w:p>
+      <w:pPr>
+        <w:pStyle w:val="ListParagraph"/>
+        <w:ind w:left="1080"/>
+      </w:pPr>
+      <w:r>
+        <w:lastRenderedPageBreak/>
+        <w:t xml:space="preserve">Notes: </w:t>
+      </w:r>
+    </w:p>
+    <w:p>
+      <w:pPr>
+        <w:pStyle w:val="ListParagraph"/>
+        <w:ind w:left="1080"/>
+      </w:pPr>
+      <w:r>
+        <w:t>After registration, please click Login menu to log in.</w:t>
+      </w:r>
+    </w:p>
+    <w:p>
+      <w:pPr>
+        <w:pStyle w:val="ListParagraph"/>
+        <w:ind w:left="1080"/>
+      </w:pPr>
+    </w:p>
+    <w:p>
+      <w:pPr>
+        <w:pStyle w:val="ListParagraph"/>
+        <w:ind w:left="1080"/>
+      </w:pPr>
+      <w:r>
+        <w:t>Login:</w:t>
+      </w:r>
+    </w:p>
+    <w:p>
+      <w:pPr>
+        <w:pStyle w:val="ListParagraph"/>
+        <w:ind w:left="1080"/>
+      </w:pPr>
+      <w:r>
+        <w:rPr>
+          <w:noProof/>
+        </w:rPr>
+        <w:drawing>
+          <wp:inline distT="0" distB="0" distL="0" distR="0">
+            <wp:extent cx="7433187" cy="3733800"/>
+            <wp:effectExtent l="0" t="0" r="0" b="0"/>
+            <wp:docPr id="7" name="Picture 7"/>
+            <wp:cNvGraphicFramePr>
+              <a:graphicFrameLocks xmlns:a="http://schemas.openxmlformats.org/drawingml/2006/main" noChangeAspect="1"/>
+            </wp:cNvGraphicFramePr>
+            <a:graphic xmlns:a="http://schemas.openxmlformats.org/drawingml/2006/main">
+              <a:graphicData uri="http://schemas.openxmlformats.org/drawingml/2006/picture">
+                <pic:pic xmlns:pic="http://schemas.openxmlformats.org/drawingml/2006/picture">
+                  <pic:nvPicPr>
+                    <pic:cNvPr id="0" name="Picture 7"/>
+                    <pic:cNvPicPr>
+                      <a:picLocks noChangeAspect="1" noChangeArrowheads="1"/>
+                    </pic:cNvPicPr>
+                  </pic:nvPicPr>
+                  <pic:blipFill>
+                    <a:blip r:embed="rId13">
+                      <a:extLst>
+                        <a:ext uri="{28A0092B-C50C-407E-A947-70E740481C1C}">
+                          <a14:useLocalDpi xmlns:a14="http://schemas.microsoft.com/office/drawing/2010/main" val="0"/>
+                        </a:ext>
+                      </a:extLst>
+                    </a:blip>
+                    <a:srcRect/>
+                    <a:stretch>
+                      <a:fillRect/>
+                    </a:stretch>
+                  </pic:blipFill>
+                  <pic:spPr bwMode="auto">
+                    <a:xfrm>
+                      <a:off x="0" y="0"/>
+                      <a:ext cx="7433187" cy="3733800"/>
+                    </a:xfrm>
+                    <a:prstGeom prst="rect">
+                      <a:avLst/>
+                    </a:prstGeom>
+                    <a:noFill/>
+                    <a:ln>
+                      <a:noFill/>
+                    </a:ln>
+                  </pic:spPr>
+                </pic:pic>
+              </a:graphicData>
+            </a:graphic>
+          </wp:inline>
+        </w:drawing>
+      </w:r>
+    </w:p>
+    <w:p>
+      <w:pPr>
+        <w:pStyle w:val="ListParagraph"/>
+        <w:ind w:left="1080"/>
+      </w:pPr>
+    </w:p>
+    <w:p>
+      <w:pPr>
+        <w:pStyle w:val="ListParagraph"/>
+        <w:ind w:left="1080"/>
+      </w:pPr>
+    </w:p>
+    <w:p>
+      <w:pPr>
+        <w:pStyle w:val="ListParagraph"/>
+        <w:numPr>
+          <w:ilvl w:val="0"/>
+          <w:numId w:val="3"/>
+        </w:numPr>
+      </w:pPr>
       <w:bookmarkStart w:id="0" w:name="_GoBack"/>
       <w:bookmarkEnd w:id="0"/>
       <w:r>
-        <w:rPr>
-          <w:b/>
-          <w:sz w:val="40"/>
-          <w:szCs w:val="40"/>
-        </w:rPr>
-        <w:t>e Test Project</w:t>
-      </w:r>
-    </w:p>
+        <w:t>After Login, it shall automatically show</w:t>
+      </w:r>
+      <w:r>
+        <w:t xml:space="preserve"> Game page</w:t>
+      </w:r>
+      <w:r>
+        <w:t>, please</w:t>
+      </w:r>
+      <w:r>
+        <w:t xml:space="preserve"> Click the Load/Refresh Game button, you can see below</w:t>
+      </w:r>
+      <w:r>
+        <w:t xml:space="preserve"> face game:</w:t>
+      </w:r>
+    </w:p>
+    <w:p>
+      <w:pPr>
+        <w:pStyle w:val="ListParagraph"/>
+        <w:ind w:left="1080"/>
+      </w:pPr>
+      <w:r>
+        <w:rPr>
+          <w:noProof/>
+        </w:rPr>
+        <w:lastRenderedPageBreak/>
+        <w:drawing>
+          <wp:inline distT="0" distB="0" distL="0" distR="0" wp14:anchorId="0D9ECA22" wp14:editId="04587F89">
+            <wp:extent cx="7366000" cy="4143375"/>
+            <wp:effectExtent l="0" t="0" r="6350" b="9525"/>
+            <wp:docPr id="1" name="Picture 1"/>
+            <wp:cNvGraphicFramePr>
+              <a:graphicFrameLocks xmlns:a="http://schemas.openxmlformats.org/drawingml/2006/main" noChangeAspect="1"/>
+            </wp:cNvGraphicFramePr>
+            <a:graphic xmlns:a="http://schemas.openxmlformats.org/drawingml/2006/main">
+              <a:graphicData uri="http://schemas.openxmlformats.org/drawingml/2006/picture">
+                <pic:pic xmlns:pic="http://schemas.openxmlformats.org/drawingml/2006/picture">
+                  <pic:nvPicPr>
+                    <pic:cNvPr id="0" name=""/>
+                    <pic:cNvPicPr/>
+                  </pic:nvPicPr>
+                  <pic:blipFill>
+                    <a:blip r:embed="rId14"/>
+                    <a:stretch>
+                      <a:fillRect/>
+                    </a:stretch>
+                  </pic:blipFill>
+                  <pic:spPr>
+                    <a:xfrm>
+                      <a:off x="0" y="0"/>
+                      <a:ext cx="7366000" cy="4143375"/>
+                    </a:xfrm>
+                    <a:prstGeom prst="rect">
+                      <a:avLst/>
+                    </a:prstGeom>
+                  </pic:spPr>
+                </pic:pic>
+              </a:graphicData>
+            </a:graphic>
+          </wp:inline>
+        </w:drawing>
+      </w:r>
+    </w:p>
+    <w:p>
+      <w:pPr>
+        <w:pStyle w:val="ListParagraph"/>
+        <w:ind w:left="1080"/>
+      </w:pPr>
+      <w:r>
+        <w:t>Notes:</w:t>
+      </w:r>
+    </w:p>
+    <w:p>
+      <w:pPr>
+        <w:pStyle w:val="ListParagraph"/>
+        <w:ind w:left="1080"/>
+      </w:pPr>
+      <w:r>
+        <w:t>For easily testing, I show the Hint name for each employee</w:t>
+      </w:r>
+      <w:r>
+        <w:t>.</w:t>
+      </w:r>
+    </w:p>
+    <w:p>
+      <w:pPr>
+        <w:pStyle w:val="ListParagraph"/>
+        <w:ind w:left="1080"/>
+      </w:pPr>
+    </w:p>
+    <w:p>
+      <w:pPr>
+        <w:pStyle w:val="ListParagraph"/>
+        <w:ind w:left="1080"/>
+      </w:pPr>
+      <w:r>
+        <w:t>Player can select name from dropdown list and click the Check Name button to call Web API</w:t>
+      </w:r>
+      <w:r>
+        <w:t xml:space="preserve"> (</w:t>
+      </w:r>
+      <w:r>
+        <w:rPr>
+          <w:i/>
+        </w:rPr>
+        <w:t>http://localhost:19318/api/EmployeeData/CheckEmployeeName</w:t>
+      </w:r>
+      <w:r>
+        <w:t>)</w:t>
+      </w:r>
+      <w:r>
+        <w:t xml:space="preserve"> to check the selected Name.</w:t>
+      </w:r>
+      <w:r>
+        <w:t xml:space="preserve"> The game will show how many attempts and how many finished etc. </w:t>
+      </w:r>
+    </w:p>
+    <w:p/>
     <w:sectPr>
-      <w:pgSz w:w="12240" w:h="15840"/>
+      <w:pgSz w:w="15840" w:h="12240" w:orient="landscape"/>
       <w:pgMar w:top="1440" w:right="1440" w:bottom="1440" w:left="1440" w:header="720" w:footer="720" w:gutter="0"/>
       <w:cols w:space="720"/>
       <w:docGrid w:linePitch="360"/>
     </w:sectPr>
   </w:body>
 </w:document>
+</file>
+
+<file path=word/numbering.xml><?xml version="1.0" encoding="utf-8"?>
+<w:numbering xmlns:wpc="http://schemas.microsoft.com/office/word/2010/wordprocessingCanvas" xmlns:mc="http://schemas.openxmlformats.org/markup-compatibility/2006" xmlns:o="urn:schemas-microsoft-com:office:office" xmlns:r="http://schemas.openxmlformats.org/officeDocument/2006/relationships" xmlns:m="http://schemas.openxmlformats.org/officeDocument/2006/math" xmlns:v="urn:schemas-microsoft-com:vml" xmlns:wp14="http://schemas.microsoft.com/office/word/2010/wordprocessingDrawing" xmlns:wp="http://schemas.openxmlformats.org/drawingml/2006/wordprocessingDrawing" xmlns:w10="urn:schemas-microsoft-com:office:word" xmlns:w="http://schemas.openxmlformats.org/wordprocessingml/2006/main" xmlns:w14="http://schemas.microsoft.com/office/word/2010/wordml" xmlns:wpg="http://schemas.microsoft.com/office/word/2010/wordprocessingGroup" xmlns:wpi="http://schemas.microsoft.com/office/word/2010/wordprocessingInk" xmlns:wne="http://schemas.microsoft.com/office/word/2006/wordml" xmlns:wps="http://schemas.microsoft.com/office/word/2010/wordprocessingShape" mc:Ignorable="w14 wp14">
+  <w:abstractNum w:abstractNumId="0">
+    <w:nsid w:val="22135DE2"/>
+    <w:multiLevelType w:val="hybridMultilevel"/>
+    <w:tmpl w:val="030EAB6E"/>
+    <w:lvl w:ilvl="0" w:tplc="04090011">
+      <w:start w:val="1"/>
+      <w:numFmt w:val="decimal"/>
+      <w:lvlText w:val="%1)"/>
+      <w:lvlJc w:val="left"/>
+      <w:pPr>
+        <w:ind w:left="1080" w:hanging="360"/>
+      </w:pPr>
+    </w:lvl>
+    <w:lvl w:ilvl="1" w:tplc="04090019">
+      <w:start w:val="1"/>
+      <w:numFmt w:val="lowerLetter"/>
+      <w:lvlText w:val="%2."/>
+      <w:lvlJc w:val="left"/>
+      <w:pPr>
+        <w:ind w:left="1800" w:hanging="360"/>
+      </w:pPr>
+    </w:lvl>
+    <w:lvl w:ilvl="2" w:tplc="0409001B" w:tentative="1">
+      <w:start w:val="1"/>
+      <w:numFmt w:val="lowerRoman"/>
+      <w:lvlText w:val="%3."/>
+      <w:lvlJc w:val="right"/>
+      <w:pPr>
+        <w:ind w:left="2520" w:hanging="180"/>
+      </w:pPr>
+    </w:lvl>
+    <w:lvl w:ilvl="3" w:tplc="0409000F" w:tentative="1">
+      <w:start w:val="1"/>
+      <w:numFmt w:val="decimal"/>
+      <w:lvlText w:val="%4."/>
+      <w:lvlJc w:val="left"/>
+      <w:pPr>
+        <w:ind w:left="3240" w:hanging="360"/>
+      </w:pPr>
+    </w:lvl>
+    <w:lvl w:ilvl="4" w:tplc="04090019" w:tentative="1">
+      <w:start w:val="1"/>
+      <w:numFmt w:val="lowerLetter"/>
+      <w:lvlText w:val="%5."/>
+      <w:lvlJc w:val="left"/>
+      <w:pPr>
+        <w:ind w:left="3960" w:hanging="360"/>
+      </w:pPr>
+    </w:lvl>
+    <w:lvl w:ilvl="5" w:tplc="0409001B" w:tentative="1">
+      <w:start w:val="1"/>
+      <w:numFmt w:val="lowerRoman"/>
+      <w:lvlText w:val="%6."/>
+      <w:lvlJc w:val="right"/>
+      <w:pPr>
+        <w:ind w:left="4680" w:hanging="180"/>
+      </w:pPr>
+    </w:lvl>
+    <w:lvl w:ilvl="6" w:tplc="0409000F" w:tentative="1">
+      <w:start w:val="1"/>
+      <w:numFmt w:val="decimal"/>
+      <w:lvlText w:val="%7."/>
+      <w:lvlJc w:val="left"/>
+      <w:pPr>
+        <w:ind w:left="5400" w:hanging="360"/>
+      </w:pPr>
+    </w:lvl>
+    <w:lvl w:ilvl="7" w:tplc="04090019" w:tentative="1">
+      <w:start w:val="1"/>
+      <w:numFmt w:val="lowerLetter"/>
+      <w:lvlText w:val="%8."/>
+      <w:lvlJc w:val="left"/>
+      <w:pPr>
+        <w:ind w:left="6120" w:hanging="360"/>
+      </w:pPr>
+    </w:lvl>
+    <w:lvl w:ilvl="8" w:tplc="0409001B" w:tentative="1">
+      <w:start w:val="1"/>
+      <w:numFmt w:val="lowerRoman"/>
+      <w:lvlText w:val="%9."/>
+      <w:lvlJc w:val="right"/>
+      <w:pPr>
+        <w:ind w:left="6840" w:hanging="180"/>
+      </w:pPr>
+    </w:lvl>
+  </w:abstractNum>
+  <w:abstractNum w:abstractNumId="1">
+    <w:nsid w:val="581029F9"/>
+    <w:multiLevelType w:val="hybridMultilevel"/>
+    <w:tmpl w:val="CA103F3A"/>
+    <w:lvl w:ilvl="0" w:tplc="04090011">
+      <w:start w:val="1"/>
+      <w:numFmt w:val="decimal"/>
+      <w:lvlText w:val="%1)"/>
+      <w:lvlJc w:val="left"/>
+      <w:pPr>
+        <w:ind w:left="1080" w:hanging="360"/>
+      </w:pPr>
+    </w:lvl>
+    <w:lvl w:ilvl="1" w:tplc="04090019" w:tentative="1">
+      <w:start w:val="1"/>
+      <w:numFmt w:val="lowerLetter"/>
+      <w:lvlText w:val="%2."/>
+      <w:lvlJc w:val="left"/>
+      <w:pPr>
+        <w:ind w:left="1800" w:hanging="360"/>
+      </w:pPr>
+    </w:lvl>
+    <w:lvl w:ilvl="2" w:tplc="0409001B" w:tentative="1">
+      <w:start w:val="1"/>
+      <w:numFmt w:val="lowerRoman"/>
+      <w:lvlText w:val="%3."/>
+      <w:lvlJc w:val="right"/>
+      <w:pPr>
+        <w:ind w:left="2520" w:hanging="180"/>
+      </w:pPr>
+    </w:lvl>
+    <w:lvl w:ilvl="3" w:tplc="0409000F" w:tentative="1">
+      <w:start w:val="1"/>
+      <w:numFmt w:val="decimal"/>
+      <w:lvlText w:val="%4."/>
+      <w:lvlJc w:val="left"/>
+      <w:pPr>
+        <w:ind w:left="3240" w:hanging="360"/>
+      </w:pPr>
+    </w:lvl>
+    <w:lvl w:ilvl="4" w:tplc="04090019" w:tentative="1">
+      <w:start w:val="1"/>
+      <w:numFmt w:val="lowerLetter"/>
+      <w:lvlText w:val="%5."/>
+      <w:lvlJc w:val="left"/>
+      <w:pPr>
+        <w:ind w:left="3960" w:hanging="360"/>
+      </w:pPr>
+    </w:lvl>
+    <w:lvl w:ilvl="5" w:tplc="0409001B" w:tentative="1">
+      <w:start w:val="1"/>
+      <w:numFmt w:val="lowerRoman"/>
+      <w:lvlText w:val="%6."/>
+      <w:lvlJc w:val="right"/>
+      <w:pPr>
+        <w:ind w:left="4680" w:hanging="180"/>
+      </w:pPr>
+    </w:lvl>
+    <w:lvl w:ilvl="6" w:tplc="0409000F" w:tentative="1">
+      <w:start w:val="1"/>
+      <w:numFmt w:val="decimal"/>
+      <w:lvlText w:val="%7."/>
+      <w:lvlJc w:val="left"/>
+      <w:pPr>
+        <w:ind w:left="5400" w:hanging="360"/>
+      </w:pPr>
+    </w:lvl>
+    <w:lvl w:ilvl="7" w:tplc="04090019" w:tentative="1">
+      <w:start w:val="1"/>
+      <w:numFmt w:val="lowerLetter"/>
+      <w:lvlText w:val="%8."/>
+      <w:lvlJc w:val="left"/>
+      <w:pPr>
+        <w:ind w:left="6120" w:hanging="360"/>
+      </w:pPr>
+    </w:lvl>
+    <w:lvl w:ilvl="8" w:tplc="0409001B" w:tentative="1">
+      <w:start w:val="1"/>
+      <w:numFmt w:val="lowerRoman"/>
+      <w:lvlText w:val="%9."/>
+      <w:lvlJc w:val="right"/>
+      <w:pPr>
+        <w:ind w:left="6840" w:hanging="180"/>
+      </w:pPr>
+    </w:lvl>
+  </w:abstractNum>
+  <w:abstractNum w:abstractNumId="2">
+    <w:nsid w:val="6C6A75A6"/>
+    <w:multiLevelType w:val="hybridMultilevel"/>
+    <w:tmpl w:val="C944F454"/>
+    <w:lvl w:ilvl="0" w:tplc="0409000F">
+      <w:start w:val="1"/>
+      <w:numFmt w:val="decimal"/>
+      <w:lvlText w:val="%1."/>
+      <w:lvlJc w:val="left"/>
+      <w:pPr>
+        <w:ind w:left="360" w:hanging="360"/>
+      </w:pPr>
+    </w:lvl>
+    <w:lvl w:ilvl="1" w:tplc="04090011">
+      <w:start w:val="1"/>
+      <w:numFmt w:val="decimal"/>
+      <w:lvlText w:val="%2)"/>
+      <w:lvlJc w:val="left"/>
+      <w:pPr>
+        <w:ind w:left="1080" w:hanging="360"/>
+      </w:pPr>
+    </w:lvl>
+    <w:lvl w:ilvl="2" w:tplc="0409001B" w:tentative="1">
+      <w:start w:val="1"/>
+      <w:numFmt w:val="lowerRoman"/>
+      <w:lvlText w:val="%3."/>
+      <w:lvlJc w:val="right"/>
+      <w:pPr>
+        <w:ind w:left="1800" w:hanging="180"/>
+      </w:pPr>
+    </w:lvl>
+    <w:lvl w:ilvl="3" w:tplc="0409000F" w:tentative="1">
+      <w:start w:val="1"/>
+      <w:numFmt w:val="decimal"/>
+      <w:lvlText w:val="%4."/>
+      <w:lvlJc w:val="left"/>
+      <w:pPr>
+        <w:ind w:left="2520" w:hanging="360"/>
+      </w:pPr>
+    </w:lvl>
+    <w:lvl w:ilvl="4" w:tplc="04090019" w:tentative="1">
+      <w:start w:val="1"/>
+      <w:numFmt w:val="lowerLetter"/>
+      <w:lvlText w:val="%5."/>
+      <w:lvlJc w:val="left"/>
+      <w:pPr>
+        <w:ind w:left="3240" w:hanging="360"/>
+      </w:pPr>
+    </w:lvl>
+    <w:lvl w:ilvl="5" w:tplc="0409001B" w:tentative="1">
+      <w:start w:val="1"/>
+      <w:numFmt w:val="lowerRoman"/>
+      <w:lvlText w:val="%6."/>
+      <w:lvlJc w:val="right"/>
+      <w:pPr>
+        <w:ind w:left="3960" w:hanging="180"/>
+      </w:pPr>
+    </w:lvl>
+    <w:lvl w:ilvl="6" w:tplc="0409000F" w:tentative="1">
+      <w:start w:val="1"/>
+      <w:numFmt w:val="decimal"/>
+      <w:lvlText w:val="%7."/>
+      <w:lvlJc w:val="left"/>
+      <w:pPr>
+        <w:ind w:left="4680" w:hanging="360"/>
+      </w:pPr>
+    </w:lvl>
+    <w:lvl w:ilvl="7" w:tplc="04090019" w:tentative="1">
+      <w:start w:val="1"/>
+      <w:numFmt w:val="lowerLetter"/>
+      <w:lvlText w:val="%8."/>
+      <w:lvlJc w:val="left"/>
+      <w:pPr>
+        <w:ind w:left="5400" w:hanging="360"/>
+      </w:pPr>
+    </w:lvl>
+    <w:lvl w:ilvl="8" w:tplc="0409001B" w:tentative="1">
+      <w:start w:val="1"/>
+      <w:numFmt w:val="lowerRoman"/>
+      <w:lvlText w:val="%9."/>
+      <w:lvlJc w:val="right"/>
+      <w:pPr>
+        <w:ind w:left="6120" w:hanging="180"/>
+      </w:pPr>
+    </w:lvl>
+  </w:abstractNum>
+  <w:num w:numId="1">
+    <w:abstractNumId w:val="2"/>
+  </w:num>
+  <w:num w:numId="2">
+    <w:abstractNumId w:val="0"/>
+  </w:num>
+  <w:num w:numId="3">
+    <w:abstractNumId w:val="1"/>
+  </w:num>
+</w:numbering>
 </file>
 
 <file path=word/styles.xml><?xml version="1.0" encoding="utf-8"?>
@@ -227,6 +1805,58 @@
     <w:semiHidden/>
     <w:unhideWhenUsed/>
   </w:style>
+  <w:style w:type="paragraph" w:styleId="ListParagraph">
+    <w:name w:val="List Paragraph"/>
+    <w:basedOn w:val="Normal"/>
+    <w:uiPriority w:val="34"/>
+    <w:qFormat/>
+    <w:rsid w:val="00A851A6"/>
+    <w:pPr>
+      <w:ind w:left="720"/>
+      <w:contextualSpacing/>
+    </w:pPr>
+  </w:style>
+  <w:style w:type="character" w:styleId="Hyperlink">
+    <w:name w:val="Hyperlink"/>
+    <w:basedOn w:val="DefaultParagraphFont"/>
+    <w:uiPriority w:val="99"/>
+    <w:unhideWhenUsed/>
+    <w:rsid w:val="00A851A6"/>
+    <w:rPr>
+      <w:color w:val="0000FF" w:themeColor="hyperlink"/>
+      <w:u w:val="single"/>
+    </w:rPr>
+  </w:style>
+  <w:style w:type="paragraph" w:styleId="BalloonText">
+    <w:name w:val="Balloon Text"/>
+    <w:basedOn w:val="Normal"/>
+    <w:link w:val="BalloonTextChar"/>
+    <w:uiPriority w:val="99"/>
+    <w:semiHidden/>
+    <w:unhideWhenUsed/>
+    <w:rsid w:val="00BE2825"/>
+    <w:pPr>
+      <w:spacing w:after="0" w:line="240" w:lineRule="auto"/>
+    </w:pPr>
+    <w:rPr>
+      <w:rFonts w:ascii="Tahoma" w:hAnsi="Tahoma" w:cs="Tahoma"/>
+      <w:sz w:val="16"/>
+      <w:szCs w:val="16"/>
+    </w:rPr>
+  </w:style>
+  <w:style w:type="character" w:customStyle="1" w:styleId="BalloonTextChar">
+    <w:name w:val="Balloon Text Char"/>
+    <w:basedOn w:val="DefaultParagraphFont"/>
+    <w:link w:val="BalloonText"/>
+    <w:uiPriority w:val="99"/>
+    <w:semiHidden/>
+    <w:rsid w:val="00BE2825"/>
+    <w:rPr>
+      <w:rFonts w:ascii="Tahoma" w:hAnsi="Tahoma" w:cs="Tahoma"/>
+      <w:sz w:val="16"/>
+      <w:szCs w:val="16"/>
+    </w:rPr>
+  </w:style>
 </w:styles>
 </file>
 
@@ -416,6 +2046,58 @@
     <w:uiPriority w:val="99"/>
     <w:semiHidden/>
     <w:unhideWhenUsed/>
+  </w:style>
+  <w:style w:type="paragraph" w:styleId="ListParagraph">
+    <w:name w:val="List Paragraph"/>
+    <w:basedOn w:val="Normal"/>
+    <w:uiPriority w:val="34"/>
+    <w:qFormat/>
+    <w:rsid w:val="00A851A6"/>
+    <w:pPr>
+      <w:ind w:left="720"/>
+      <w:contextualSpacing/>
+    </w:pPr>
+  </w:style>
+  <w:style w:type="character" w:styleId="Hyperlink">
+    <w:name w:val="Hyperlink"/>
+    <w:basedOn w:val="DefaultParagraphFont"/>
+    <w:uiPriority w:val="99"/>
+    <w:unhideWhenUsed/>
+    <w:rsid w:val="00A851A6"/>
+    <w:rPr>
+      <w:color w:val="0000FF" w:themeColor="hyperlink"/>
+      <w:u w:val="single"/>
+    </w:rPr>
+  </w:style>
+  <w:style w:type="paragraph" w:styleId="BalloonText">
+    <w:name w:val="Balloon Text"/>
+    <w:basedOn w:val="Normal"/>
+    <w:link w:val="BalloonTextChar"/>
+    <w:uiPriority w:val="99"/>
+    <w:semiHidden/>
+    <w:unhideWhenUsed/>
+    <w:rsid w:val="00BE2825"/>
+    <w:pPr>
+      <w:spacing w:after="0" w:line="240" w:lineRule="auto"/>
+    </w:pPr>
+    <w:rPr>
+      <w:rFonts w:ascii="Tahoma" w:hAnsi="Tahoma" w:cs="Tahoma"/>
+      <w:sz w:val="16"/>
+      <w:szCs w:val="16"/>
+    </w:rPr>
+  </w:style>
+  <w:style w:type="character" w:customStyle="1" w:styleId="BalloonTextChar">
+    <w:name w:val="Balloon Text Char"/>
+    <w:basedOn w:val="DefaultParagraphFont"/>
+    <w:link w:val="BalloonText"/>
+    <w:uiPriority w:val="99"/>
+    <w:semiHidden/>
+    <w:rsid w:val="00BE2825"/>
+    <w:rPr>
+      <w:rFonts w:ascii="Tahoma" w:hAnsi="Tahoma" w:cs="Tahoma"/>
+      <w:sz w:val="16"/>
+      <w:szCs w:val="16"/>
+    </w:rPr>
   </w:style>
 </w:styles>
 </file>

</xml_diff>

<commit_message>
Published to Azure VM
</commit_message>
<xml_diff>
--- a/Readme.docx
+++ b/Readme.docx
@@ -115,7 +115,13 @@
         <w:pStyle w:val="ListParagraph"/>
       </w:pPr>
       <w:r>
-        <w:t>Technologies:  .Net Framework 4.6, Web API 2.0, Html, JQuery etc.</w:t>
+        <w:t>Technologies:  .Net Framework 4.6, Web API 2.0, Html, JQuery</w:t>
+      </w:r>
+      <w:r>
+        <w:t>, Bootstrap</w:t>
+      </w:r>
+      <w:r>
+        <w:t xml:space="preserve"> etc.</w:t>
       </w:r>
     </w:p>
     <w:p>
@@ -127,7 +133,12 @@
         </w:numPr>
       </w:pPr>
       <w:r>
-        <w:t>Create a Willow Tree Backend Library project that include Business Control, business Model and Common Utilities etc.</w:t>
+        <w:t>Create a Willow Tree Backend Library project that include Business Co</w:t>
+      </w:r>
+      <w:bookmarkStart w:id="0" w:name="_GoBack"/>
+      <w:bookmarkEnd w:id="0"/>
+      <w:r>
+        <w:t>ntrol, business Model and Common Utilities etc.</w:t>
       </w:r>
     </w:p>
     <w:p>
@@ -186,12 +197,7 @@
       </w:r>
       <w:proofErr w:type="spellStart"/>
       <w:r>
-        <w:t>LogToFi</w:t>
-      </w:r>
-      <w:bookmarkStart w:id="0" w:name="_GoBack"/>
-      <w:bookmarkEnd w:id="0"/>
-      <w:r>
-        <w:t>le</w:t>
+        <w:t>LogToFile</w:t>
       </w:r>
       <w:proofErr w:type="spellEnd"/>
       <w:r>

</xml_diff>

<commit_message>
Added local sql server file to Github
</commit_message>
<xml_diff>
--- a/Readme.docx
+++ b/Readme.docx
@@ -412,24 +412,7 @@
       </w:r>
       <w:proofErr w:type="spellEnd"/>
       <w:r>
-        <w:t xml:space="preserve"> the build in Individual Authentication to security API Project. The Front end </w:t>
-      </w:r>
-      <w:proofErr w:type="gramStart"/>
-      <w:r>
-        <w:t>pages include</w:t>
-      </w:r>
-      <w:r>
-        <w:t>s</w:t>
-      </w:r>
-      <w:proofErr w:type="gramEnd"/>
-      <w:r>
-        <w:t xml:space="preserve"> Register, Login page to create account and get</w:t>
-      </w:r>
-      <w:r>
-        <w:t>s</w:t>
-      </w:r>
-      <w:r>
-        <w:t xml:space="preserve"> Security access token.</w:t>
+        <w:t xml:space="preserve"> the build in Individual Authentication to security API Project. The Front end pages include Register, Login page to create account and get Security access token.</w:t>
       </w:r>
       <w:r>
         <w:t xml:space="preserve"> The Security database is local database and stays inside in below folder</w:t>
@@ -1022,7 +1005,13 @@
         </w:numPr>
       </w:pPr>
       <w:r>
-        <w:t>Please make sure register your account first. Or you can test by using below testing account:</w:t>
+        <w:t>Please make sure register your account first. Or you can test by using below testing account</w:t>
+      </w:r>
+      <w:r>
+        <w:t xml:space="preserve"> if you build the solution from the zip file I sent to you since it already have my local database</w:t>
+      </w:r>
+      <w:r>
+        <w:t>:</w:t>
       </w:r>
     </w:p>
     <w:p>
@@ -1069,7 +1058,44 @@
         <w:ind w:left="1080"/>
       </w:pPr>
       <w:r>
-        <w:t>Register:</w:t>
+        <w:t xml:space="preserve">But if you get source code from </w:t>
+      </w:r>
+      <w:proofErr w:type="spellStart"/>
+      <w:r>
+        <w:t>Github</w:t>
+      </w:r>
+      <w:proofErr w:type="spellEnd"/>
+      <w:r>
+        <w:t>, then please run application and register first since it has not local database, you must run register to generate local database at first time</w:t>
+      </w:r>
+    </w:p>
+    <w:p>
+      <w:pPr>
+        <w:pStyle w:val="ListParagraph"/>
+        <w:ind w:left="1080"/>
+      </w:pPr>
+    </w:p>
+    <w:p>
+      <w:pPr>
+        <w:pStyle w:val="ListParagraph"/>
+        <w:ind w:left="1080"/>
+      </w:pPr>
+      <w:r>
+        <w:t>Please c</w:t>
+      </w:r>
+      <w:bookmarkStart w:id="0" w:name="_GoBack"/>
+      <w:bookmarkEnd w:id="0"/>
+      <w:r>
+        <w:t xml:space="preserve">lick </w:t>
+      </w:r>
+      <w:r>
+        <w:t>Register</w:t>
+      </w:r>
+      <w:r>
+        <w:t xml:space="preserve"> menu to run register</w:t>
+      </w:r>
+      <w:r>
+        <w:t>:</w:t>
       </w:r>
     </w:p>
     <w:p>
@@ -1081,6 +1107,7 @@
         <w:rPr>
           <w:noProof/>
         </w:rPr>
+        <w:lastRenderedPageBreak/>
         <w:drawing>
           <wp:inline distT="0" distB="0" distL="0" distR="0">
             <wp:extent cx="7275182" cy="3848100"/>
@@ -1137,43 +1164,43 @@
         <w:ind w:left="1080"/>
       </w:pPr>
       <w:r>
+        <w:t xml:space="preserve">Notes: </w:t>
+      </w:r>
+    </w:p>
+    <w:p>
+      <w:pPr>
+        <w:pStyle w:val="ListParagraph"/>
+        <w:ind w:left="1080"/>
+      </w:pPr>
+      <w:r>
+        <w:t>After registration, please click Login menu to log in.</w:t>
+      </w:r>
+    </w:p>
+    <w:p>
+      <w:pPr>
+        <w:pStyle w:val="ListParagraph"/>
+        <w:ind w:left="1080"/>
+      </w:pPr>
+    </w:p>
+    <w:p>
+      <w:pPr>
+        <w:pStyle w:val="ListParagraph"/>
+        <w:ind w:left="1080"/>
+      </w:pPr>
+      <w:r>
+        <w:t>Login:</w:t>
+      </w:r>
+    </w:p>
+    <w:p>
+      <w:pPr>
+        <w:pStyle w:val="ListParagraph"/>
+        <w:ind w:left="1080"/>
+      </w:pPr>
+      <w:r>
+        <w:rPr>
+          <w:noProof/>
+        </w:rPr>
         <w:lastRenderedPageBreak/>
-        <w:t xml:space="preserve">Notes: </w:t>
-      </w:r>
-    </w:p>
-    <w:p>
-      <w:pPr>
-        <w:pStyle w:val="ListParagraph"/>
-        <w:ind w:left="1080"/>
-      </w:pPr>
-      <w:r>
-        <w:t>After registration, please click Login menu to log in.</w:t>
-      </w:r>
-    </w:p>
-    <w:p>
-      <w:pPr>
-        <w:pStyle w:val="ListParagraph"/>
-        <w:ind w:left="1080"/>
-      </w:pPr>
-    </w:p>
-    <w:p>
-      <w:pPr>
-        <w:pStyle w:val="ListParagraph"/>
-        <w:ind w:left="1080"/>
-      </w:pPr>
-      <w:r>
-        <w:t>Login:</w:t>
-      </w:r>
-    </w:p>
-    <w:p>
-      <w:pPr>
-        <w:pStyle w:val="ListParagraph"/>
-        <w:ind w:left="1080"/>
-      </w:pPr>
-      <w:r>
-        <w:rPr>
-          <w:noProof/>
-        </w:rPr>
         <w:drawing>
           <wp:inline distT="0" distB="0" distL="0" distR="0">
             <wp:extent cx="7433187" cy="3733800"/>
@@ -1396,8 +1423,6 @@
       <w:r>
         <w:t xml:space="preserve">also </w:t>
       </w:r>
-      <w:bookmarkStart w:id="0" w:name="_GoBack"/>
-      <w:bookmarkEnd w:id="0"/>
       <w:r>
         <w:t xml:space="preserve">show how many attempts and how many finished etc. </w:t>
       </w:r>

</xml_diff>

<commit_message>
Doc and DB changes
</commit_message>
<xml_diff>
--- a/Readme.docx
+++ b/Readme.docx
@@ -1552,6 +1552,25 @@
       </w:r>
       <w:proofErr w:type="spellEnd"/>
       <w:r>
+        <w:t xml:space="preserve"> (including the local </w:t>
+      </w:r>
+      <w:proofErr w:type="spellStart"/>
+      <w:r>
+        <w:t>db</w:t>
+      </w:r>
+      <w:proofErr w:type="spellEnd"/>
+      <w:r>
+        <w:t xml:space="preserve"> files in </w:t>
+      </w:r>
+      <w:proofErr w:type="spellStart"/>
+      <w:r>
+        <w:t>App_Data</w:t>
+      </w:r>
+      <w:proofErr w:type="spellEnd"/>
+      <w:r>
+        <w:t xml:space="preserve"> folder for easy testing)</w:t>
+      </w:r>
+      <w:r>
         <w:t>:</w:t>
       </w:r>
     </w:p>
@@ -1569,6 +1588,8 @@
         <w:pStyle w:val="ListParagraph"/>
         <w:ind w:left="360"/>
       </w:pPr>
+      <w:bookmarkStart w:id="0" w:name="_GoBack"/>
+      <w:bookmarkEnd w:id="0"/>
     </w:p>
     <w:p>
       <w:pPr>
@@ -1597,8 +1618,6 @@
         <w:pStyle w:val="ListParagraph"/>
         <w:ind w:left="1080"/>
       </w:pPr>
-      <w:bookmarkStart w:id="0" w:name="_GoBack"/>
-      <w:bookmarkEnd w:id="0"/>
     </w:p>
     <w:sectPr>
       <w:pgSz w:w="15840" w:h="12240" w:orient="landscape"/>

</xml_diff>